<commit_message>
fino a descrizone dht11
</commit_message>
<xml_diff>
--- a/DOCUMENTI/Relazione Progetto.docx
+++ b/DOCUMENTI/Relazione Progetto.docx
@@ -115,7 +115,6 @@
           <w:bCs/>
           <w:sz w:val="36"/>
           <w:szCs w:val="36"/>
-          <w:lang w:val="en-US"/>
         </w:rPr>
       </w:pPr>
     </w:p>
@@ -127,38 +126,85 @@
           <w:bCs/>
           <w:sz w:val="40"/>
           <w:szCs w:val="40"/>
-          <w:lang w:val="en-US"/>
-        </w:rPr>
-      </w:pPr>
+        </w:rPr>
+      </w:pPr>
+      <w:proofErr w:type="spellStart"/>
       <w:r>
         <w:rPr>
           <w:b/>
           <w:bCs/>
           <w:sz w:val="40"/>
           <w:szCs w:val="40"/>
-          <w:lang w:val="en-US"/>
-        </w:rPr>
-        <w:t xml:space="preserve">Automatic Firedoor Alarm </w:t>
-      </w:r>
-    </w:p>
-    <w:p>
-      <w:pPr>
-        <w:jc w:val="center"/>
+        </w:rPr>
+        <w:t>Automatic</w:t>
+      </w:r>
+      <w:proofErr w:type="spellEnd"/>
+      <w:r>
         <w:rPr>
           <w:b/>
           <w:bCs/>
           <w:sz w:val="40"/>
           <w:szCs w:val="40"/>
-          <w:lang w:val="en-US"/>
-        </w:rPr>
-      </w:pPr>
+        </w:rPr>
+        <w:t xml:space="preserve"> </w:t>
+      </w:r>
+      <w:proofErr w:type="spellStart"/>
       <w:r>
         <w:rPr>
           <w:b/>
           <w:bCs/>
           <w:sz w:val="40"/>
           <w:szCs w:val="40"/>
-          <w:lang w:val="en-US"/>
+        </w:rPr>
+        <w:t>Firedoor</w:t>
+      </w:r>
+      <w:proofErr w:type="spellEnd"/>
+      <w:r>
+        <w:rPr>
+          <w:b/>
+          <w:bCs/>
+          <w:sz w:val="40"/>
+          <w:szCs w:val="40"/>
+        </w:rPr>
+        <w:t xml:space="preserve"> </w:t>
+      </w:r>
+      <w:proofErr w:type="spellStart"/>
+      <w:r>
+        <w:rPr>
+          <w:b/>
+          <w:bCs/>
+          <w:sz w:val="40"/>
+          <w:szCs w:val="40"/>
+        </w:rPr>
+        <w:t>Alarm</w:t>
+      </w:r>
+      <w:proofErr w:type="spellEnd"/>
+      <w:r>
+        <w:rPr>
+          <w:b/>
+          <w:bCs/>
+          <w:sz w:val="40"/>
+          <w:szCs w:val="40"/>
+        </w:rPr>
+        <w:t xml:space="preserve"> </w:t>
+      </w:r>
+    </w:p>
+    <w:p>
+      <w:pPr>
+        <w:jc w:val="center"/>
+        <w:rPr>
+          <w:b/>
+          <w:bCs/>
+          <w:sz w:val="40"/>
+          <w:szCs w:val="40"/>
+        </w:rPr>
+      </w:pPr>
+      <w:r>
+        <w:rPr>
+          <w:b/>
+          <w:bCs/>
+          <w:sz w:val="40"/>
+          <w:szCs w:val="40"/>
         </w:rPr>
         <w:t>A.F.A.</w:t>
       </w:r>
@@ -171,7 +217,6 @@
           <w:bCs/>
           <w:sz w:val="36"/>
           <w:szCs w:val="36"/>
-          <w:lang w:val="en-US"/>
         </w:rPr>
       </w:pPr>
     </w:p>
@@ -185,7 +230,6 @@
           <w:iCs/>
           <w:sz w:val="32"/>
           <w:szCs w:val="32"/>
-          <w:lang w:val="en-US"/>
         </w:rPr>
       </w:pPr>
       <w:r>
@@ -196,7 +240,6 @@
           <w:iCs/>
           <w:sz w:val="32"/>
           <w:szCs w:val="32"/>
-          <w:lang w:val="en-US"/>
         </w:rPr>
         <w:t xml:space="preserve">Prof. Daniele Peri </w:t>
       </w:r>
@@ -211,16 +254,12 @@
           <w:iCs/>
           <w:sz w:val="32"/>
           <w:szCs w:val="32"/>
-          <w:lang w:val="en-US"/>
         </w:rPr>
       </w:pPr>
     </w:p>
     <w:p>
       <w:pPr>
         <w:jc w:val="center"/>
-        <w:rPr>
-          <w:lang w:val="en-US"/>
-        </w:rPr>
       </w:pPr>
     </w:p>
     <w:p>
@@ -473,6 +512,15 @@
     </w:p>
     <w:sdt>
       <w:sdtPr>
+        <w:rPr>
+          <w:rFonts w:asciiTheme="minorHAnsi" w:eastAsiaTheme="minorHAnsi" w:hAnsiTheme="minorHAnsi" w:cstheme="minorBidi"/>
+          <w:b w:val="0"/>
+          <w:bCs w:val="0"/>
+          <w:color w:val="auto"/>
+          <w:sz w:val="24"/>
+          <w:szCs w:val="24"/>
+          <w:lang w:eastAsia="en-US"/>
+        </w:rPr>
         <w:id w:val="665755279"/>
         <w:docPartObj>
           <w:docPartGallery w:val="Table of Contents"/>
@@ -481,12 +529,7 @@
       </w:sdtPr>
       <w:sdtEndPr>
         <w:rPr>
-          <w:rFonts w:asciiTheme="minorHAnsi" w:eastAsiaTheme="minorHAnsi" w:hAnsiTheme="minorHAnsi" w:cstheme="minorBidi"/>
           <w:noProof/>
-          <w:color w:val="auto"/>
-          <w:sz w:val="24"/>
-          <w:szCs w:val="24"/>
-          <w:lang w:eastAsia="en-US"/>
         </w:rPr>
       </w:sdtEndPr>
       <w:sdtContent>
@@ -539,7 +582,7 @@
             </w:rPr>
             <w:fldChar w:fldCharType="separate"/>
           </w:r>
-          <w:hyperlink w:anchor="_Toc120633454" w:history="1">
+          <w:hyperlink w:anchor="_Toc120707333" w:history="1">
             <w:r>
               <w:rPr>
                 <w:rStyle w:val="Collegamentoipertestuale"/>
@@ -566,7 +609,7 @@
                 <w:noProof/>
                 <w:webHidden/>
               </w:rPr>
-              <w:instrText xml:space="preserve"> PAGEREF _Toc120633454 \h </w:instrText>
+              <w:instrText xml:space="preserve"> PAGEREF _Toc120707333 \h </w:instrText>
             </w:r>
             <w:r>
               <w:rPr>
@@ -613,7 +656,7 @@
               <w:lang w:eastAsia="it-IT"/>
             </w:rPr>
           </w:pPr>
-          <w:hyperlink w:anchor="_Toc120633455" w:history="1">
+          <w:hyperlink w:anchor="_Toc120707334" w:history="1">
             <w:r>
               <w:rPr>
                 <w:rStyle w:val="Collegamentoipertestuale"/>
@@ -640,7 +683,7 @@
                 <w:noProof/>
                 <w:webHidden/>
               </w:rPr>
-              <w:instrText xml:space="preserve"> PAGEREF _Toc120633455 \h </w:instrText>
+              <w:instrText xml:space="preserve"> PAGEREF _Toc120707334 \h </w:instrText>
             </w:r>
             <w:r>
               <w:rPr>
@@ -685,7 +728,7 @@
               <w:lang w:eastAsia="it-IT"/>
             </w:rPr>
           </w:pPr>
-          <w:hyperlink w:anchor="_Toc120633456" w:history="1">
+          <w:hyperlink w:anchor="_Toc120707335" w:history="1">
             <w:r>
               <w:rPr>
                 <w:rStyle w:val="Collegamentoipertestuale"/>
@@ -714,7 +757,7 @@
                 <w:noProof/>
                 <w:webHidden/>
               </w:rPr>
-              <w:instrText xml:space="preserve"> PAGEREF _Toc120633456 \h </w:instrText>
+              <w:instrText xml:space="preserve"> PAGEREF _Toc120707335 \h </w:instrText>
             </w:r>
             <w:r>
               <w:rPr>
@@ -759,7 +802,7 @@
               <w:lang w:eastAsia="it-IT"/>
             </w:rPr>
           </w:pPr>
-          <w:hyperlink w:anchor="_Toc120633457" w:history="1">
+          <w:hyperlink w:anchor="_Toc120707336" w:history="1">
             <w:r>
               <w:rPr>
                 <w:rStyle w:val="Collegamentoipertestuale"/>
@@ -788,7 +831,7 @@
                 <w:noProof/>
                 <w:webHidden/>
               </w:rPr>
-              <w:instrText xml:space="preserve"> PAGEREF _Toc120633457 \h </w:instrText>
+              <w:instrText xml:space="preserve"> PAGEREF _Toc120707336 \h </w:instrText>
             </w:r>
             <w:r>
               <w:rPr>
@@ -833,7 +876,7 @@
               <w:lang w:eastAsia="it-IT"/>
             </w:rPr>
           </w:pPr>
-          <w:hyperlink w:anchor="_Toc120633458" w:history="1">
+          <w:hyperlink w:anchor="_Toc120707337" w:history="1">
             <w:r>
               <w:rPr>
                 <w:rStyle w:val="Collegamentoipertestuale"/>
@@ -862,7 +905,7 @@
                 <w:noProof/>
                 <w:webHidden/>
               </w:rPr>
-              <w:instrText xml:space="preserve"> PAGEREF _Toc120633458 \h </w:instrText>
+              <w:instrText xml:space="preserve"> PAGEREF _Toc120707337 \h </w:instrText>
             </w:r>
             <w:r>
               <w:rPr>
@@ -915,7 +958,7 @@
           <w:szCs w:val="36"/>
         </w:rPr>
       </w:pPr>
-      <w:bookmarkStart w:id="0" w:name="_Toc120633454"/>
+      <w:bookmarkStart w:id="0" w:name="_Toc120707333"/>
       <w:r>
         <w:rPr>
           <w:b/>
@@ -954,7 +997,7 @@
           <w:szCs w:val="32"/>
         </w:rPr>
       </w:pPr>
-      <w:bookmarkStart w:id="1" w:name="_Toc120633455"/>
+      <w:bookmarkStart w:id="1" w:name="_Toc120707334"/>
       <w:r>
         <w:rPr>
           <w:b/>
@@ -990,7 +1033,7 @@
           <w:szCs w:val="28"/>
         </w:rPr>
       </w:pPr>
-      <w:bookmarkStart w:id="2" w:name="_Toc120633456"/>
+      <w:bookmarkStart w:id="2" w:name="_Toc120707335"/>
       <w:r>
         <w:rPr>
           <w:b/>
@@ -1196,7 +1239,7 @@
           <w:szCs w:val="28"/>
         </w:rPr>
       </w:pPr>
-      <w:bookmarkStart w:id="3" w:name="_Toc120633457"/>
+      <w:bookmarkStart w:id="3" w:name="_Toc120707336"/>
       <w:r>
         <w:rPr>
           <w:b/>
@@ -1888,7 +1931,7 @@
           <w:szCs w:val="28"/>
         </w:rPr>
       </w:pPr>
-      <w:bookmarkStart w:id="4" w:name="_Toc120633458"/>
+      <w:bookmarkStart w:id="4" w:name="_Toc120707337"/>
       <w:r>
         <w:rPr>
           <w:b/>
@@ -1961,10 +2004,7 @@
       </w:r>
       <w:proofErr w:type="gramStart"/>
       <w:r>
-        <w:t xml:space="preserve">collegamenti </w:t>
-      </w:r>
-      <w:r>
-        <w:t xml:space="preserve"> +</w:t>
+        <w:t>collegamenti  +</w:t>
       </w:r>
       <w:proofErr w:type="gramEnd"/>
       <w:r>
@@ -2240,10 +2280,7 @@
         <w:t>B</w:t>
       </w:r>
       <w:r>
-        <w:t>readboard</w:t>
-      </w:r>
-      <w:r>
-        <w:t xml:space="preserve"> rappresenta un mezzo per realizzare montaggi di circuiti elettronici senza saldature. È costituita da una basetta provvista di una serie di fori disposti secondo righe e colonne e distanziati del passo standard di 2,54 mm, tipico dei pin dei circuiti integrati. </w:t>
+        <w:t xml:space="preserve">readboard rappresenta un mezzo per realizzare montaggi di circuiti elettronici senza saldature. È costituita da una basetta provvista di una serie di fori disposti secondo righe e colonne e distanziati del passo standard di 2,54 mm, tipico dei pin dei circuiti integrati. </w:t>
       </w:r>
     </w:p>
     <w:p>
@@ -2555,29 +2592,420 @@
       <w:r>
         <w:t xml:space="preserve">una costante </w:t>
       </w:r>
+      <w:r>
+        <w:t>(APRI</w:t>
+      </w:r>
+      <w:r>
+        <w:t>/CHIUDI)</w:t>
+      </w:r>
+      <w:r>
+        <w:t>, dichiarate all’</w:t>
+      </w:r>
+      <w:r>
+        <w:t>inizio</w:t>
+      </w:r>
+      <w:r>
+        <w:t xml:space="preserve"> del file </w:t>
+      </w:r>
+    </w:p>
+    <w:p>
+      <w:r>
+        <w:t>Questo metodo quando invocato consente di attivare il servomotore e ruota di 90° la piccola asta montatagli sopra. Questo simula l’attivazione di attuatori che in caso di emergenza servono a chiudere le porte tagliafuoco.</w:t>
+      </w:r>
+    </w:p>
+    <w:p/>
+    <w:p/>
+    <w:p>
+      <w:pPr>
+        <w:pStyle w:val="Titolo5"/>
+        <w:rPr>
+          <w:b/>
+          <w:bCs/>
+          <w:u w:val="single"/>
+        </w:rPr>
+      </w:pPr>
+      <w:r>
+        <w:rPr>
+          <w:b/>
+          <w:bCs/>
+          <w:u w:val="single"/>
+        </w:rPr>
+        <w:t>RGB LED</w:t>
+      </w:r>
+    </w:p>
+    <w:p/>
+    <w:p/>
+    <w:p/>
+    <w:p>
+      <w:r>
+        <w:rPr>
+          <w:noProof/>
+        </w:rPr>
+        <w:drawing>
+          <wp:inline distT="0" distB="0" distL="0" distR="0" wp14:anchorId="479F31E5" wp14:editId="4D69C054">
+            <wp:extent cx="3822700" cy="2476500"/>
+            <wp:effectExtent l="0" t="0" r="0" b="0"/>
+            <wp:docPr id="1" name="Immagine 1"/>
+            <wp:cNvGraphicFramePr>
+              <a:graphicFrameLocks xmlns:a="http://schemas.openxmlformats.org/drawingml/2006/main" noChangeAspect="1"/>
+            </wp:cNvGraphicFramePr>
+            <a:graphic xmlns:a="http://schemas.openxmlformats.org/drawingml/2006/main">
+              <a:graphicData uri="http://schemas.openxmlformats.org/drawingml/2006/picture">
+                <pic:pic xmlns:pic="http://schemas.openxmlformats.org/drawingml/2006/picture">
+                  <pic:nvPicPr>
+                    <pic:cNvPr id="1" name="Immagine 1"/>
+                    <pic:cNvPicPr/>
+                  </pic:nvPicPr>
+                  <pic:blipFill>
+                    <a:blip r:embed="rId13">
+                      <a:extLst>
+                        <a:ext uri="{28A0092B-C50C-407E-A947-70E740481C1C}">
+                          <a14:useLocalDpi xmlns:a14="http://schemas.microsoft.com/office/drawing/2010/main" val="0"/>
+                        </a:ext>
+                      </a:extLst>
+                    </a:blip>
+                    <a:stretch>
+                      <a:fillRect/>
+                    </a:stretch>
+                  </pic:blipFill>
+                  <pic:spPr>
+                    <a:xfrm>
+                      <a:off x="0" y="0"/>
+                      <a:ext cx="3822700" cy="2476500"/>
+                    </a:xfrm>
+                    <a:prstGeom prst="rect">
+                      <a:avLst/>
+                    </a:prstGeom>
+                  </pic:spPr>
+                </pic:pic>
+              </a:graphicData>
+            </a:graphic>
+          </wp:inline>
+        </w:drawing>
+      </w:r>
+    </w:p>
+    <w:p/>
+    <w:p>
+      <w:r>
+        <w:t xml:space="preserve">Un LED RGB ha </w:t>
+      </w:r>
       <w:proofErr w:type="gramStart"/>
       <w:r>
-        <w:t>( APRI</w:t>
+        <w:t>3</w:t>
       </w:r>
       <w:proofErr w:type="gramEnd"/>
       <w:r>
-        <w:t>/CHIUDI)</w:t>
-      </w:r>
-      <w:r>
-        <w:t>, dichiarate all’</w:t>
-      </w:r>
+        <w:t xml:space="preserve"> LED integrati in un unico componente. Può emettere rispettivamente luce rossa, verde e blu. Per fare ciò, ha bisogno di </w:t>
+      </w:r>
+      <w:proofErr w:type="gramStart"/>
+      <w:r>
+        <w:t>4</w:t>
+      </w:r>
+      <w:proofErr w:type="gramEnd"/>
+      <w:r>
+        <w:t xml:space="preserve"> pin (è anche il modo in cui viene identificato). Il pin più lungo (1) è il comune, ovvero l'anodo (+) o cavo positivo, mentre gli altri 3 sono i catodi (-) o cavi negativi. Di seguito è riportata una rappresentazione di un LED RGB e del suo simbolo elettronico. Possiamo far sì che il LED RGB emetta vari colori di luce e luminosità controllando i 3 catodi (2, 3 e 4) del LED RGB.</w:t>
+      </w:r>
+    </w:p>
+    <w:p/>
+    <w:p>
+      <w:r>
+        <w:t>Nel nostro sistema questo componente viene utilizzato per evidenziare lo stato del sistema. Abbiamo tre casi:</w:t>
+      </w:r>
+    </w:p>
+    <w:p>
+      <w:pPr>
+        <w:pStyle w:val="Paragrafoelenco"/>
+        <w:numPr>
+          <w:ilvl w:val="0"/>
+          <w:numId w:val="13"/>
+        </w:numPr>
+      </w:pPr>
+      <w:r>
+        <w:t>LED verde: il sistema rileva temperatura ed umidità rientranti nei valori soglia stabiliti, nessun sistema di allarme attivo.</w:t>
+      </w:r>
+    </w:p>
+    <w:p>
+      <w:pPr>
+        <w:pStyle w:val="Paragrafoelenco"/>
+        <w:numPr>
+          <w:ilvl w:val="0"/>
+          <w:numId w:val="13"/>
+        </w:numPr>
+      </w:pPr>
+      <w:r>
+        <w:t xml:space="preserve">LED giallo: il sistema rileva temperatura e/o umidità al di fuori dei valori soglia stabiliti, </w:t>
+      </w:r>
+      <w:r>
+        <w:t xml:space="preserve">allerta pericolo dovuto ad innalzamento temperatura o umidità in sala server </w:t>
+      </w:r>
+    </w:p>
+    <w:p>
+      <w:pPr>
+        <w:pStyle w:val="Paragrafoelenco"/>
+        <w:numPr>
+          <w:ilvl w:val="0"/>
+          <w:numId w:val="13"/>
+        </w:numPr>
+      </w:pPr>
+      <w:r>
+        <w:t>LED rosso: il sistema rileva la presenza di fiamma e incendio e dunque, attiva allarme sonoro e chiude le porte tagliafuoco attivando il servomotore.</w:t>
+      </w:r>
+    </w:p>
+    <w:p>
+      <w:r>
+        <w:lastRenderedPageBreak/>
+        <w:t>Il codice che gestisce lo switching delle colorazioni del LED RGB è scritto nel file 4_RGB_LED.forth.</w:t>
+      </w:r>
+    </w:p>
+    <w:p>
+      <w:r>
+        <w:t>Nel codice è presente un solo metodo: SETCOLOR, che prende in input la stanza e il colore da attivare e, illumina il LED della stanza indicata del colore indicato.</w:t>
+      </w:r>
+    </w:p>
+    <w:p/>
+    <w:p>
+      <w:pPr>
+        <w:pStyle w:val="Titolo5"/>
+        <w:rPr>
+          <w:b/>
+          <w:bCs/>
+          <w:u w:val="single"/>
+        </w:rPr>
+      </w:pPr>
       <w:proofErr w:type="spellStart"/>
       <w:r>
-        <w:t>inizo</w:t>
+        <w:rPr>
+          <w:b/>
+          <w:bCs/>
+          <w:u w:val="single"/>
+        </w:rPr>
+        <w:t>Thermo</w:t>
       </w:r>
       <w:proofErr w:type="spellEnd"/>
       <w:r>
-        <w:t xml:space="preserve"> del file </w:t>
-      </w:r>
-    </w:p>
-    <w:p>
-      <w:r>
-        <w:t>Questo metodo quando invocato consente di attivare il servomotore e ruota di 90° la piccola asta montatagli sopra. Questo simula l’attivazione di attuatori che in caso di emergenza servono a chiudere le porte tagliafuoco.</w:t>
+        <w:rPr>
+          <w:b/>
+          <w:bCs/>
+          <w:u w:val="single"/>
+        </w:rPr>
+        <w:t xml:space="preserve"> Sensor DHT11 </w:t>
+      </w:r>
+    </w:p>
+    <w:p/>
+    <w:p/>
+    <w:p>
+      <w:r>
+        <w:fldChar w:fldCharType="begin"/>
+      </w:r>
+      <w:r>
+        <w:instrText xml:space="preserve"> INCLUDEPICTURE "https://sc04.alicdn.com/kf/H24b9d7fdc1a948628d9bc5ec814658d9q.jpg" \* MERGEFORMATINET </w:instrText>
+      </w:r>
+      <w:r>
+        <w:fldChar w:fldCharType="separate"/>
+      </w:r>
+      <w:r>
+        <w:rPr>
+          <w:noProof/>
+        </w:rPr>
+        <w:drawing>
+          <wp:inline distT="0" distB="0" distL="0" distR="0" wp14:anchorId="3A306ED4" wp14:editId="6F18893D">
+            <wp:extent cx="2368049" cy="2533650"/>
+            <wp:effectExtent l="0" t="0" r="0" b="0"/>
+            <wp:docPr id="7" name="Immagine 7"/>
+            <wp:cNvGraphicFramePr>
+              <a:graphicFrameLocks xmlns:a="http://schemas.openxmlformats.org/drawingml/2006/main" noChangeAspect="1"/>
+            </wp:cNvGraphicFramePr>
+            <a:graphic xmlns:a="http://schemas.openxmlformats.org/drawingml/2006/main">
+              <a:graphicData uri="http://schemas.openxmlformats.org/drawingml/2006/picture">
+                <pic:pic xmlns:pic="http://schemas.openxmlformats.org/drawingml/2006/picture">
+                  <pic:nvPicPr>
+                    <pic:cNvPr id="0" name="Picture 1"/>
+                    <pic:cNvPicPr>
+                      <a:picLocks noChangeAspect="1" noChangeArrowheads="1"/>
+                    </pic:cNvPicPr>
+                  </pic:nvPicPr>
+                  <pic:blipFill>
+                    <a:blip r:embed="rId14" cstate="print">
+                      <a:extLst>
+                        <a:ext uri="{28A0092B-C50C-407E-A947-70E740481C1C}">
+                          <a14:useLocalDpi xmlns:a14="http://schemas.microsoft.com/office/drawing/2010/main" val="0"/>
+                        </a:ext>
+                      </a:extLst>
+                    </a:blip>
+                    <a:srcRect/>
+                    <a:stretch>
+                      <a:fillRect/>
+                    </a:stretch>
+                  </pic:blipFill>
+                  <pic:spPr bwMode="auto">
+                    <a:xfrm>
+                      <a:off x="0" y="0"/>
+                      <a:ext cx="2387229" cy="2554171"/>
+                    </a:xfrm>
+                    <a:prstGeom prst="rect">
+                      <a:avLst/>
+                    </a:prstGeom>
+                    <a:noFill/>
+                    <a:ln>
+                      <a:noFill/>
+                    </a:ln>
+                  </pic:spPr>
+                </pic:pic>
+              </a:graphicData>
+            </a:graphic>
+          </wp:inline>
+        </w:drawing>
+      </w:r>
+      <w:r>
+        <w:fldChar w:fldCharType="end"/>
+      </w:r>
+      <w:r>
+        <w:rPr>
+          <w:noProof/>
+        </w:rPr>
+        <w:drawing>
+          <wp:inline distT="0" distB="0" distL="0" distR="0" wp14:anchorId="478B3728" wp14:editId="02BA50E4">
+            <wp:extent cx="3571875" cy="1433864"/>
+            <wp:effectExtent l="0" t="0" r="0" b="1270"/>
+            <wp:docPr id="8" name="Immagine 8" descr="Immagine che contiene tavolo&#10;&#10;Descrizione generata automaticamente"/>
+            <wp:cNvGraphicFramePr>
+              <a:graphicFrameLocks xmlns:a="http://schemas.openxmlformats.org/drawingml/2006/main" noChangeAspect="1"/>
+            </wp:cNvGraphicFramePr>
+            <a:graphic xmlns:a="http://schemas.openxmlformats.org/drawingml/2006/main">
+              <a:graphicData uri="http://schemas.openxmlformats.org/drawingml/2006/picture">
+                <pic:pic xmlns:pic="http://schemas.openxmlformats.org/drawingml/2006/picture">
+                  <pic:nvPicPr>
+                    <pic:cNvPr id="8" name="Immagine 8" descr="Immagine che contiene tavolo&#10;&#10;Descrizione generata automaticamente"/>
+                    <pic:cNvPicPr/>
+                  </pic:nvPicPr>
+                  <pic:blipFill>
+                    <a:blip r:embed="rId15" cstate="print">
+                      <a:extLst>
+                        <a:ext uri="{28A0092B-C50C-407E-A947-70E740481C1C}">
+                          <a14:useLocalDpi xmlns:a14="http://schemas.microsoft.com/office/drawing/2010/main" val="0"/>
+                        </a:ext>
+                      </a:extLst>
+                    </a:blip>
+                    <a:stretch>
+                      <a:fillRect/>
+                    </a:stretch>
+                  </pic:blipFill>
+                  <pic:spPr>
+                    <a:xfrm>
+                      <a:off x="0" y="0"/>
+                      <a:ext cx="3603540" cy="1446575"/>
+                    </a:xfrm>
+                    <a:prstGeom prst="rect">
+                      <a:avLst/>
+                    </a:prstGeom>
+                  </pic:spPr>
+                </pic:pic>
+              </a:graphicData>
+            </a:graphic>
+          </wp:inline>
+        </w:drawing>
+      </w:r>
+    </w:p>
+    <w:p/>
+    <w:p>
+      <w:r>
+        <w:t>Il sensore di temperatura e umidità DHT11 è un sensore composto di temperatura e umidità e il segnale digitale in uscita è stato calibrato dal produttore.</w:t>
+      </w:r>
+    </w:p>
+    <w:p>
+      <w:r>
+        <w:t>Dopo l'accensione, si inizializza in 1 secondo. La sua tensione di funzionamento è compresa nell'intervallo 3,3V-5,5V. Il pin SDA è un pin dati, utilizzato per comunicare con altri dispositivi.</w:t>
+      </w:r>
+    </w:p>
+    <w:p>
+      <w:r>
+        <w:t xml:space="preserve">I pin NC (Not </w:t>
+      </w:r>
+      <w:proofErr w:type="spellStart"/>
+      <w:r>
+        <w:t>Connected</w:t>
+      </w:r>
+      <w:proofErr w:type="spellEnd"/>
+      <w:r>
+        <w:t xml:space="preserve"> Pin) sono un tipo di pin che si trovano in vari pacchetti di circuiti integrati. Questi pin non hanno alcuno scopo funzionale per il circuito esterno (ma possono avere una funzionalità sconosciuta durante la produzione e il test). Questi pin non devono essere collegati a nessuna delle connessioni del circuito.</w:t>
+      </w:r>
+    </w:p>
+    <w:p>
+      <w:pPr>
+        <w:pStyle w:val="Titolo6"/>
+      </w:pPr>
+      <w:r>
+        <w:t>Dettagli tecnici:</w:t>
+      </w:r>
+    </w:p>
+    <w:p>
+      <w:r>
+        <w:rPr>
+          <w:noProof/>
+        </w:rPr>
+        <w:drawing>
+          <wp:anchor distT="0" distB="0" distL="114300" distR="114300" simplePos="0" relativeHeight="251658240" behindDoc="0" locked="0" layoutInCell="1" allowOverlap="1" wp14:anchorId="276A377E" wp14:editId="10B12134">
+            <wp:simplePos x="0" y="0"/>
+            <wp:positionH relativeFrom="column">
+              <wp:posOffset>1080135</wp:posOffset>
+            </wp:positionH>
+            <wp:positionV relativeFrom="paragraph">
+              <wp:posOffset>93980</wp:posOffset>
+            </wp:positionV>
+            <wp:extent cx="3867150" cy="2990850"/>
+            <wp:effectExtent l="0" t="0" r="6350" b="6350"/>
+            <wp:wrapThrough wrapText="bothSides">
+              <wp:wrapPolygon edited="0">
+                <wp:start x="0" y="0"/>
+                <wp:lineTo x="0" y="21554"/>
+                <wp:lineTo x="21565" y="21554"/>
+                <wp:lineTo x="21565" y="0"/>
+                <wp:lineTo x="0" y="0"/>
+              </wp:wrapPolygon>
+            </wp:wrapThrough>
+            <wp:docPr id="9" name="Immagine 9" descr="Immagine che contiene tavolo&#10;&#10;Descrizione generata automaticamente"/>
+            <wp:cNvGraphicFramePr>
+              <a:graphicFrameLocks xmlns:a="http://schemas.openxmlformats.org/drawingml/2006/main" noChangeAspect="1"/>
+            </wp:cNvGraphicFramePr>
+            <a:graphic xmlns:a="http://schemas.openxmlformats.org/drawingml/2006/main">
+              <a:graphicData uri="http://schemas.openxmlformats.org/drawingml/2006/picture">
+                <pic:pic xmlns:pic="http://schemas.openxmlformats.org/drawingml/2006/picture">
+                  <pic:nvPicPr>
+                    <pic:cNvPr id="9" name="Immagine 9" descr="Immagine che contiene tavolo&#10;&#10;Descrizione generata automaticamente"/>
+                    <pic:cNvPicPr/>
+                  </pic:nvPicPr>
+                  <pic:blipFill>
+                    <a:blip r:embed="rId16">
+                      <a:extLst>
+                        <a:ext uri="{28A0092B-C50C-407E-A947-70E740481C1C}">
+                          <a14:useLocalDpi xmlns:a14="http://schemas.microsoft.com/office/drawing/2010/main" val="0"/>
+                        </a:ext>
+                      </a:extLst>
+                    </a:blip>
+                    <a:stretch>
+                      <a:fillRect/>
+                    </a:stretch>
+                  </pic:blipFill>
+                  <pic:spPr>
+                    <a:xfrm>
+                      <a:off x="0" y="0"/>
+                      <a:ext cx="3867150" cy="2990850"/>
+                    </a:xfrm>
+                    <a:prstGeom prst="rect">
+                      <a:avLst/>
+                    </a:prstGeom>
+                  </pic:spPr>
+                </pic:pic>
+              </a:graphicData>
+            </a:graphic>
+            <wp14:sizeRelH relativeFrom="page">
+              <wp14:pctWidth>0</wp14:pctWidth>
+            </wp14:sizeRelH>
+            <wp14:sizeRelV relativeFrom="page">
+              <wp14:pctHeight>0</wp14:pctHeight>
+            </wp14:sizeRelV>
+          </wp:anchor>
+        </w:drawing>
       </w:r>
     </w:p>
     <w:p/>
@@ -2589,6 +3017,8 @@
     <w:p/>
     <w:p/>
     <w:p/>
+    <w:p/>
+    <w:p/>
     <w:p>
       <w:pPr>
         <w:ind w:left="360"/>
@@ -2598,8 +3028,784 @@
     <w:p/>
     <w:p/>
     <w:p/>
+    <w:p/>
+    <w:p>
+      <w:pPr>
+        <w:pStyle w:val="Titolo6"/>
+      </w:pPr>
+      <w:r>
+        <w:t>Fasi principali per la lettura dei valori:</w:t>
+      </w:r>
+    </w:p>
+    <w:p/>
+    <w:p>
+      <w:r>
+        <w:t xml:space="preserve">il sensore DHT11 trasmette in uscita un segnale di tipo analogico, è stato dunque necessario eseguire dei passi ben precisi per l’inizializzazione del sensore e la lettura dei </w:t>
+      </w:r>
+      <w:r>
+        <w:t>valori:</w:t>
+      </w:r>
+    </w:p>
+    <w:p/>
+    <w:p>
+      <w:pPr>
+        <w:pStyle w:val="Paragrafoelenco"/>
+        <w:numPr>
+          <w:ilvl w:val="0"/>
+          <w:numId w:val="14"/>
+        </w:numPr>
+        <w:rPr>
+          <w:b/>
+          <w:bCs/>
+          <w:i/>
+          <w:iCs/>
+          <w:u w:val="single"/>
+        </w:rPr>
+      </w:pPr>
+      <w:r>
+        <w:rPr>
+          <w:b/>
+          <w:bCs/>
+          <w:i/>
+          <w:iCs/>
+          <w:u w:val="single"/>
+        </w:rPr>
+        <w:t xml:space="preserve">Inizializzazione: </w:t>
+      </w:r>
+    </w:p>
+    <w:p>
+      <w:pPr>
+        <w:pStyle w:val="Paragrafoelenco"/>
+      </w:pPr>
+      <w:r>
+        <w:t xml:space="preserve">Quando il sensore viene alimentato, non </w:t>
+      </w:r>
+      <w:r>
+        <w:t xml:space="preserve">bisogna </w:t>
+      </w:r>
+      <w:r>
+        <w:t>inviare alcuna istruzione al sensore entro un secondo per evitare che lo stato di instabilità venga superato. È possibile aggiungere un condensatore da 100nF tra VDD e GND per filtrare l'alimentazione.</w:t>
+      </w:r>
+    </w:p>
+    <w:p>
+      <w:pPr>
+        <w:pStyle w:val="Paragrafoelenco"/>
+        <w:numPr>
+          <w:ilvl w:val="0"/>
+          <w:numId w:val="14"/>
+        </w:numPr>
+        <w:rPr>
+          <w:b/>
+          <w:bCs/>
+          <w:i/>
+          <w:iCs/>
+          <w:u w:val="single"/>
+        </w:rPr>
+      </w:pPr>
+      <w:r>
+        <w:rPr>
+          <w:b/>
+          <w:bCs/>
+          <w:i/>
+          <w:iCs/>
+          <w:u w:val="single"/>
+        </w:rPr>
+        <w:t xml:space="preserve">Tipo </w:t>
+      </w:r>
+      <w:r>
+        <w:rPr>
+          <w:b/>
+          <w:bCs/>
+          <w:i/>
+          <w:iCs/>
+          <w:u w:val="single"/>
+        </w:rPr>
+        <w:t xml:space="preserve">di </w:t>
+      </w:r>
+      <w:r>
+        <w:rPr>
+          <w:b/>
+          <w:bCs/>
+          <w:i/>
+          <w:iCs/>
+          <w:u w:val="single"/>
+        </w:rPr>
+        <w:t>comunicazione</w:t>
+      </w:r>
+      <w:r>
+        <w:rPr>
+          <w:b/>
+          <w:bCs/>
+          <w:i/>
+          <w:iCs/>
+          <w:u w:val="single"/>
+        </w:rPr>
+        <w:t>:</w:t>
+      </w:r>
+    </w:p>
+    <w:p>
+      <w:pPr>
+        <w:pStyle w:val="Paragrafoelenco"/>
+      </w:pPr>
+      <w:r>
+        <w:t xml:space="preserve"> Per la comunicazione e la sincronizzazione tra MCU e sensore DHT11 viene utilizzato il formato dati a bus singolo. Un processo di comunicazione dura circa 4 ms.</w:t>
+      </w:r>
+    </w:p>
+    <w:p>
+      <w:pPr>
+        <w:pStyle w:val="Paragrafoelenco"/>
+      </w:pPr>
+      <w:r>
+        <w:t>I dati sono costituiti da parti decimali e integrali. La trasmissione completa dei dati è di 40 bit e il sensore invia per primo il bit di dati più alto.</w:t>
+      </w:r>
+    </w:p>
+    <w:p>
+      <w:pPr>
+        <w:pStyle w:val="Paragrafoelenco"/>
+      </w:pPr>
+      <w:r>
+        <w:t xml:space="preserve">Formato dei dati: Dati RH integrali a 8bit + dati RH decimali a 8bit + dati T integrali a 8bit + dati T decimali a 8bit + somma di controllo a 8bit. Se la trasmissione dei dati è corretta, la </w:t>
+      </w:r>
+      <w:proofErr w:type="spellStart"/>
+      <w:r>
+        <w:t>checksum</w:t>
+      </w:r>
+      <w:proofErr w:type="spellEnd"/>
+      <w:r>
+        <w:t xml:space="preserve"> dovrebbe essere l'ultimo 8bit di "8bit dati RH integrali + 8bit dati RH decimali + 8bit dati T integrali + 8bit dati T decimali".</w:t>
+      </w:r>
+    </w:p>
+    <w:p>
+      <w:pPr>
+        <w:pStyle w:val="Paragrafoelenco"/>
+        <w:numPr>
+          <w:ilvl w:val="0"/>
+          <w:numId w:val="14"/>
+        </w:numPr>
+        <w:rPr>
+          <w:b/>
+          <w:bCs/>
+          <w:i/>
+          <w:iCs/>
+          <w:u w:val="single"/>
+        </w:rPr>
+      </w:pPr>
+      <w:r>
+        <w:rPr>
+          <w:b/>
+          <w:bCs/>
+          <w:i/>
+          <w:iCs/>
+          <w:u w:val="single"/>
+        </w:rPr>
+        <w:t>Processo di comunicazione:</w:t>
+      </w:r>
+    </w:p>
+    <w:p>
+      <w:pPr>
+        <w:pStyle w:val="Paragrafoelenco"/>
+      </w:pPr>
+      <w:r>
+        <w:t>Quando l'MCU invia un segnale di avvio, il DHT11 passa dalla modalità a basso consumo energetico alla modalità di funzionamento, in attesa che l'MCU completi il segnale di avvio. Una volta completato, il DHT11 invia all'MCU un segnale di risposta con dati a 40 bit che includono informazioni sull'umidità relativa e sulla temperatura. Gli utenti possono scegliere di raccogliere (leggere) alcuni dati. Senza il segnale di avvio da parte dell'MCU, il DHT11 non invierà il segnale di risposta all'MCU. Una volta raccolti i dati, il DHT11 passa alla modalità a basso consumo energetico fino a quando non riceve nuovamente un segnale di avvio dall'MCU.</w:t>
+      </w:r>
+    </w:p>
+    <w:p>
+      <w:pPr>
+        <w:rPr>
+          <w:rFonts w:ascii="Times New Roman" w:eastAsia="Times New Roman" w:hAnsi="Times New Roman" w:cs="Times New Roman"/>
+          <w:lang w:eastAsia="it-IT"/>
+        </w:rPr>
+      </w:pPr>
+      <w:r>
+        <w:rPr>
+          <w:rFonts w:ascii="Times New Roman" w:eastAsia="Times New Roman" w:hAnsi="Times New Roman" w:cs="Times New Roman"/>
+          <w:lang w:eastAsia="it-IT"/>
+        </w:rPr>
+        <w:fldChar w:fldCharType="begin"/>
+      </w:r>
+      <w:r>
+        <w:rPr>
+          <w:rFonts w:ascii="Times New Roman" w:eastAsia="Times New Roman" w:hAnsi="Times New Roman" w:cs="Times New Roman"/>
+          <w:lang w:eastAsia="it-IT"/>
+        </w:rPr>
+        <w:instrText xml:space="preserve"> INCLUDEPICTURE "/Users/lucalabarbera/Library/Group Containers/UBF8T346G9.ms/WebArchiveCopyPasteTempFiles/com.microsoft.Word/page6image58105984" \* MERGEFORMATINET </w:instrText>
+      </w:r>
+      <w:r>
+        <w:rPr>
+          <w:rFonts w:ascii="Times New Roman" w:eastAsia="Times New Roman" w:hAnsi="Times New Roman" w:cs="Times New Roman"/>
+          <w:lang w:eastAsia="it-IT"/>
+        </w:rPr>
+        <w:fldChar w:fldCharType="separate"/>
+      </w:r>
+      <w:r>
+        <w:rPr>
+          <w:rFonts w:ascii="Times New Roman" w:eastAsia="Times New Roman" w:hAnsi="Times New Roman" w:cs="Times New Roman"/>
+          <w:noProof/>
+          <w:lang w:eastAsia="it-IT"/>
+        </w:rPr>
+        <w:drawing>
+          <wp:inline distT="0" distB="0" distL="0" distR="0" wp14:anchorId="445A40D0" wp14:editId="31EE73B9">
+            <wp:extent cx="5819775" cy="2009775"/>
+            <wp:effectExtent l="0" t="0" r="0" b="0"/>
+            <wp:docPr id="10" name="Immagine 10" descr="page6image58105984"/>
+            <wp:cNvGraphicFramePr>
+              <a:graphicFrameLocks xmlns:a="http://schemas.openxmlformats.org/drawingml/2006/main" noChangeAspect="1"/>
+            </wp:cNvGraphicFramePr>
+            <a:graphic xmlns:a="http://schemas.openxmlformats.org/drawingml/2006/main">
+              <a:graphicData uri="http://schemas.openxmlformats.org/drawingml/2006/picture">
+                <pic:pic xmlns:pic="http://schemas.openxmlformats.org/drawingml/2006/picture">
+                  <pic:nvPicPr>
+                    <pic:cNvPr id="0" name="Picture 3" descr="page6image58105984"/>
+                    <pic:cNvPicPr>
+                      <a:picLocks noChangeAspect="1" noChangeArrowheads="1"/>
+                    </pic:cNvPicPr>
+                  </pic:nvPicPr>
+                  <pic:blipFill>
+                    <a:blip r:embed="rId17">
+                      <a:extLst>
+                        <a:ext uri="{28A0092B-C50C-407E-A947-70E740481C1C}">
+                          <a14:useLocalDpi xmlns:a14="http://schemas.microsoft.com/office/drawing/2010/main" val="0"/>
+                        </a:ext>
+                      </a:extLst>
+                    </a:blip>
+                    <a:srcRect/>
+                    <a:stretch>
+                      <a:fillRect/>
+                    </a:stretch>
+                  </pic:blipFill>
+                  <pic:spPr bwMode="auto">
+                    <a:xfrm>
+                      <a:off x="0" y="0"/>
+                      <a:ext cx="5819775" cy="2009775"/>
+                    </a:xfrm>
+                    <a:prstGeom prst="rect">
+                      <a:avLst/>
+                    </a:prstGeom>
+                    <a:noFill/>
+                    <a:ln>
+                      <a:noFill/>
+                    </a:ln>
+                  </pic:spPr>
+                </pic:pic>
+              </a:graphicData>
+            </a:graphic>
+          </wp:inline>
+        </w:drawing>
+      </w:r>
+      <w:r>
+        <w:rPr>
+          <w:rFonts w:ascii="Times New Roman" w:eastAsia="Times New Roman" w:hAnsi="Times New Roman" w:cs="Times New Roman"/>
+          <w:lang w:eastAsia="it-IT"/>
+        </w:rPr>
+        <w:fldChar w:fldCharType="end"/>
+      </w:r>
+    </w:p>
+    <w:p>
+      <w:pPr>
+        <w:pStyle w:val="Paragrafoelenco"/>
+      </w:pPr>
+    </w:p>
+    <w:p>
+      <w:pPr>
+        <w:pStyle w:val="Paragrafoelenco"/>
+        <w:numPr>
+          <w:ilvl w:val="1"/>
+          <w:numId w:val="13"/>
+        </w:numPr>
+        <w:rPr>
+          <w:i/>
+          <w:iCs/>
+          <w:u w:val="single"/>
+        </w:rPr>
+      </w:pPr>
+      <w:r>
+        <w:rPr>
+          <w:i/>
+          <w:iCs/>
+          <w:u w:val="single"/>
+        </w:rPr>
+        <w:t>L'MCU invia il segnale di avvio al DHT</w:t>
+      </w:r>
+    </w:p>
+    <w:p>
+      <w:pPr>
+        <w:pStyle w:val="Paragrafoelenco"/>
+        <w:rPr>
+          <w:i/>
+          <w:iCs/>
+          <w:u w:val="single"/>
+        </w:rPr>
+      </w:pPr>
+    </w:p>
+    <w:p>
+      <w:pPr>
+        <w:pStyle w:val="Paragrafoelenco"/>
+      </w:pPr>
+      <w:r>
+        <w:t xml:space="preserve">Lo stato libero del Data Single-bus è a livello di tensione alto. Quando inizia la comunicazione tra l'MCU e il DHT11, il programma dell'MCU imposta il livello di tensione del Data Single-bus da alto a basso; questo processo deve durare almeno 18 </w:t>
+      </w:r>
+      <w:proofErr w:type="spellStart"/>
+      <w:r>
+        <w:t>ms</w:t>
+      </w:r>
+      <w:proofErr w:type="spellEnd"/>
+      <w:r>
+        <w:t xml:space="preserve"> per garantire il rilevamento del segnale dell'MCU da parte del </w:t>
+      </w:r>
+      <w:proofErr w:type="gramStart"/>
+      <w:r>
+        <w:t>DHT, quindi</w:t>
+      </w:r>
+      <w:proofErr w:type="gramEnd"/>
+      <w:r>
+        <w:t xml:space="preserve"> l'MCU tira la tensione verso l'alto e attende 20-40 </w:t>
+      </w:r>
+      <w:proofErr w:type="spellStart"/>
+      <w:r>
+        <w:t>ms</w:t>
+      </w:r>
+      <w:proofErr w:type="spellEnd"/>
+      <w:r>
+        <w:t xml:space="preserve"> per la risposta del DHT.</w:t>
+      </w:r>
+    </w:p>
+    <w:p>
+      <w:pPr>
+        <w:rPr>
+          <w:i/>
+          <w:iCs/>
+          <w:u w:val="single"/>
+        </w:rPr>
+      </w:pPr>
+      <w:r>
+        <w:rPr>
+          <w:i/>
+          <w:iCs/>
+          <w:noProof/>
+          <w:u w:val="single"/>
+        </w:rPr>
+        <w:lastRenderedPageBreak/>
+        <w:drawing>
+          <wp:inline distT="0" distB="0" distL="0" distR="0" wp14:anchorId="1F8396C6" wp14:editId="16B45663">
+            <wp:extent cx="5715000" cy="2019300"/>
+            <wp:effectExtent l="0" t="0" r="0" b="0"/>
+            <wp:docPr id="12" name="Immagine 12"/>
+            <wp:cNvGraphicFramePr>
+              <a:graphicFrameLocks xmlns:a="http://schemas.openxmlformats.org/drawingml/2006/main" noChangeAspect="1"/>
+            </wp:cNvGraphicFramePr>
+            <a:graphic xmlns:a="http://schemas.openxmlformats.org/drawingml/2006/main">
+              <a:graphicData uri="http://schemas.openxmlformats.org/drawingml/2006/picture">
+                <pic:pic xmlns:pic="http://schemas.openxmlformats.org/drawingml/2006/picture">
+                  <pic:nvPicPr>
+                    <pic:cNvPr id="12" name="Immagine 12"/>
+                    <pic:cNvPicPr/>
+                  </pic:nvPicPr>
+                  <pic:blipFill>
+                    <a:blip r:embed="rId18">
+                      <a:extLst>
+                        <a:ext uri="{28A0092B-C50C-407E-A947-70E740481C1C}">
+                          <a14:useLocalDpi xmlns:a14="http://schemas.microsoft.com/office/drawing/2010/main" val="0"/>
+                        </a:ext>
+                      </a:extLst>
+                    </a:blip>
+                    <a:stretch>
+                      <a:fillRect/>
+                    </a:stretch>
+                  </pic:blipFill>
+                  <pic:spPr>
+                    <a:xfrm>
+                      <a:off x="0" y="0"/>
+                      <a:ext cx="5715000" cy="2019300"/>
+                    </a:xfrm>
+                    <a:prstGeom prst="rect">
+                      <a:avLst/>
+                    </a:prstGeom>
+                  </pic:spPr>
+                </pic:pic>
+              </a:graphicData>
+            </a:graphic>
+          </wp:inline>
+        </w:drawing>
+      </w:r>
+    </w:p>
+    <w:p>
+      <w:pPr>
+        <w:pStyle w:val="Paragrafoelenco"/>
+        <w:numPr>
+          <w:ilvl w:val="1"/>
+          <w:numId w:val="13"/>
+        </w:numPr>
+        <w:rPr>
+          <w:i/>
+          <w:iCs/>
+          <w:u w:val="single"/>
+        </w:rPr>
+      </w:pPr>
+      <w:r>
+        <w:rPr>
+          <w:i/>
+          <w:iCs/>
+          <w:u w:val="single"/>
+        </w:rPr>
+        <w:t>DHT risponde a MCU</w:t>
+      </w:r>
+    </w:p>
+    <w:p>
+      <w:pPr>
+        <w:pStyle w:val="Paragrafoelenco"/>
+      </w:pPr>
+      <w:r>
+        <w:t>Una volta rilevato il segnale di avvio, il DHT invia un segnale di risposta a basso livello di tensione, della durata di 80us. Quindi il programma del DHT imposta il livello di tensione di Data Single-Bus da basso ad alto e lo mantiene per 80us per la preparazione del DHT all'invio dei dati.</w:t>
+      </w:r>
+    </w:p>
+    <w:p>
+      <w:pPr>
+        <w:pStyle w:val="Paragrafoelenco"/>
+      </w:pPr>
+      <w:r>
+        <w:t>Quando DATA Single-Bus si trova al livello di tensione basso, significa che il DHT sta inviando il segnale di risposta. Una volta che il DHT ha inviato il segnale di risposta, tira su la tensione e la mantiene per 80us, preparandosi alla trasmissione dei dati.</w:t>
+      </w:r>
+    </w:p>
+    <w:p>
+      <w:pPr>
+        <w:pStyle w:val="Paragrafoelenco"/>
+      </w:pPr>
+      <w:r>
+        <w:t>Quando il DHT invia i dati all'MCU, ogni bit di dati inizia con il livello di bassa tensione di 50us e la lunghezza del successivo segnale di alta tensione determina se il bit di dati è "0" o "1" (vedere le figure 4 e 5).</w:t>
+      </w:r>
+    </w:p>
+    <w:p>
+      <w:pPr>
+        <w:rPr>
+          <w:rFonts w:ascii="Times New Roman" w:eastAsia="Times New Roman" w:hAnsi="Times New Roman" w:cs="Times New Roman"/>
+          <w:lang w:eastAsia="it-IT"/>
+        </w:rPr>
+      </w:pPr>
+      <w:r>
+        <w:rPr>
+          <w:rFonts w:ascii="Times New Roman" w:eastAsia="Times New Roman" w:hAnsi="Times New Roman" w:cs="Times New Roman"/>
+          <w:lang w:eastAsia="it-IT"/>
+        </w:rPr>
+        <w:fldChar w:fldCharType="begin"/>
+      </w:r>
+      <w:r>
+        <w:rPr>
+          <w:rFonts w:ascii="Times New Roman" w:eastAsia="Times New Roman" w:hAnsi="Times New Roman" w:cs="Times New Roman"/>
+          <w:lang w:eastAsia="it-IT"/>
+        </w:rPr>
+        <w:instrText xml:space="preserve"> INCLUDEPICTURE "/Users/lucalabarbera/Library/Group Containers/UBF8T346G9.ms/WebArchiveCopyPasteTempFiles/com.microsoft.Word/page7image54989280" \* MERGEFORMATINET </w:instrText>
+      </w:r>
+      <w:r>
+        <w:rPr>
+          <w:rFonts w:ascii="Times New Roman" w:eastAsia="Times New Roman" w:hAnsi="Times New Roman" w:cs="Times New Roman"/>
+          <w:lang w:eastAsia="it-IT"/>
+        </w:rPr>
+        <w:fldChar w:fldCharType="separate"/>
+      </w:r>
+      <w:r>
+        <w:rPr>
+          <w:rFonts w:ascii="Times New Roman" w:eastAsia="Times New Roman" w:hAnsi="Times New Roman" w:cs="Times New Roman"/>
+          <w:noProof/>
+          <w:lang w:eastAsia="it-IT"/>
+        </w:rPr>
+        <w:drawing>
+          <wp:inline distT="0" distB="0" distL="0" distR="0" wp14:anchorId="5CF4CB28" wp14:editId="3622ACE0">
+            <wp:extent cx="5038725" cy="2729309"/>
+            <wp:effectExtent l="0" t="0" r="3175" b="1270"/>
+            <wp:docPr id="13" name="Immagine 13" descr="page7image54989280"/>
+            <wp:cNvGraphicFramePr>
+              <a:graphicFrameLocks xmlns:a="http://schemas.openxmlformats.org/drawingml/2006/main" noChangeAspect="1"/>
+            </wp:cNvGraphicFramePr>
+            <a:graphic xmlns:a="http://schemas.openxmlformats.org/drawingml/2006/main">
+              <a:graphicData uri="http://schemas.openxmlformats.org/drawingml/2006/picture">
+                <pic:pic xmlns:pic="http://schemas.openxmlformats.org/drawingml/2006/picture">
+                  <pic:nvPicPr>
+                    <pic:cNvPr id="0" name="Picture 5" descr="page7image54989280"/>
+                    <pic:cNvPicPr>
+                      <a:picLocks noChangeAspect="1" noChangeArrowheads="1"/>
+                    </pic:cNvPicPr>
+                  </pic:nvPicPr>
+                  <pic:blipFill>
+                    <a:blip r:embed="rId19">
+                      <a:extLst>
+                        <a:ext uri="{28A0092B-C50C-407E-A947-70E740481C1C}">
+                          <a14:useLocalDpi xmlns:a14="http://schemas.microsoft.com/office/drawing/2010/main" val="0"/>
+                        </a:ext>
+                      </a:extLst>
+                    </a:blip>
+                    <a:srcRect/>
+                    <a:stretch>
+                      <a:fillRect/>
+                    </a:stretch>
+                  </pic:blipFill>
+                  <pic:spPr bwMode="auto">
+                    <a:xfrm>
+                      <a:off x="0" y="0"/>
+                      <a:ext cx="5041389" cy="2730752"/>
+                    </a:xfrm>
+                    <a:prstGeom prst="rect">
+                      <a:avLst/>
+                    </a:prstGeom>
+                    <a:noFill/>
+                    <a:ln>
+                      <a:noFill/>
+                    </a:ln>
+                  </pic:spPr>
+                </pic:pic>
+              </a:graphicData>
+            </a:graphic>
+          </wp:inline>
+        </w:drawing>
+      </w:r>
+      <w:r>
+        <w:rPr>
+          <w:rFonts w:ascii="Times New Roman" w:eastAsia="Times New Roman" w:hAnsi="Times New Roman" w:cs="Times New Roman"/>
+          <w:lang w:eastAsia="it-IT"/>
+        </w:rPr>
+        <w:fldChar w:fldCharType="end"/>
+      </w:r>
+    </w:p>
+    <w:p>
+      <w:pPr>
+        <w:pStyle w:val="Paragrafoelenco"/>
+      </w:pPr>
+    </w:p>
+    <w:p>
+      <w:pPr>
+        <w:rPr>
+          <w:i/>
+          <w:iCs/>
+          <w:u w:val="single"/>
+        </w:rPr>
+      </w:pPr>
+    </w:p>
+    <w:p>
+      <w:pPr>
+        <w:pStyle w:val="Paragrafoelenco"/>
+        <w:rPr>
+          <w:i/>
+          <w:iCs/>
+          <w:u w:val="single"/>
+        </w:rPr>
+      </w:pPr>
+    </w:p>
+    <w:p>
+      <w:pPr>
+        <w:pStyle w:val="Paragrafoelenco"/>
+        <w:rPr>
+          <w:rFonts w:ascii="Calibri" w:hAnsi="Calibri" w:cs="Calibri"/>
+          <w:sz w:val="22"/>
+          <w:szCs w:val="22"/>
+        </w:rPr>
+      </w:pPr>
+    </w:p>
+    <w:p>
+      <w:pPr>
+        <w:rPr>
+          <w:i/>
+          <w:iCs/>
+          <w:u w:val="single"/>
+        </w:rPr>
+      </w:pPr>
+      <w:r>
+        <w:rPr>
+          <w:i/>
+          <w:iCs/>
+          <w:noProof/>
+          <w:u w:val="single"/>
+        </w:rPr>
+        <w:lastRenderedPageBreak/>
+        <w:drawing>
+          <wp:inline distT="0" distB="0" distL="0" distR="0" wp14:anchorId="73727B89" wp14:editId="124D06CA">
+            <wp:extent cx="5248275" cy="2524063"/>
+            <wp:effectExtent l="0" t="0" r="0" b="3810"/>
+            <wp:docPr id="14" name="Immagine 14"/>
+            <wp:cNvGraphicFramePr>
+              <a:graphicFrameLocks xmlns:a="http://schemas.openxmlformats.org/drawingml/2006/main" noChangeAspect="1"/>
+            </wp:cNvGraphicFramePr>
+            <a:graphic xmlns:a="http://schemas.openxmlformats.org/drawingml/2006/main">
+              <a:graphicData uri="http://schemas.openxmlformats.org/drawingml/2006/picture">
+                <pic:pic xmlns:pic="http://schemas.openxmlformats.org/drawingml/2006/picture">
+                  <pic:nvPicPr>
+                    <pic:cNvPr id="14" name="Immagine 14"/>
+                    <pic:cNvPicPr/>
+                  </pic:nvPicPr>
+                  <pic:blipFill>
+                    <a:blip r:embed="rId20">
+                      <a:extLst>
+                        <a:ext uri="{28A0092B-C50C-407E-A947-70E740481C1C}">
+                          <a14:useLocalDpi xmlns:a14="http://schemas.microsoft.com/office/drawing/2010/main" val="0"/>
+                        </a:ext>
+                      </a:extLst>
+                    </a:blip>
+                    <a:stretch>
+                      <a:fillRect/>
+                    </a:stretch>
+                  </pic:blipFill>
+                  <pic:spPr>
+                    <a:xfrm>
+                      <a:off x="0" y="0"/>
+                      <a:ext cx="5279496" cy="2539078"/>
+                    </a:xfrm>
+                    <a:prstGeom prst="rect">
+                      <a:avLst/>
+                    </a:prstGeom>
+                  </pic:spPr>
+                </pic:pic>
+              </a:graphicData>
+            </a:graphic>
+          </wp:inline>
+        </w:drawing>
+      </w:r>
+    </w:p>
+    <w:p/>
+    <w:p>
+      <w:r>
+        <w:t>Se il segnale di risposta del DHT è sempre ad alto livello di tensione, significa che il DHT non risponde correttamente e che è necessario controllare il collegamento. Quando viene trasmesso l'ultimo bit, il DHT11 abbassa il livello di tensione e lo mantiene per 50 secondi. Quindi la tensione del Single-Bus viene tirata su dal resistore per riportarla allo stato libero.</w:t>
+      </w:r>
+    </w:p>
+    <w:p/>
+    <w:p/>
+    <w:p>
+      <w:r>
+        <w:t>Tutto il codice riguardante il funzionamento del sensore DHT11 è stato scritto all’interno del file 5_THERMO_SENSOR</w:t>
+      </w:r>
+      <w:r>
+        <w:t>.forth</w:t>
+      </w:r>
+      <w:r>
+        <w:t>, all’interno del quale si trovano tutte le funzioni che realizzano le fasi per la lettura dei valori di temperatura e umidità sopradescritti.</w:t>
+      </w:r>
+    </w:p>
+    <w:p>
+      <w:r>
+        <w:t>Nello specifico, abbiamo scelto di effettuare le letture dei valori</w:t>
+      </w:r>
+      <w:r>
+        <w:t>, scrivendo una Word che ci permettesse di valutare il segnale e decidere in base all’intervallo di tempo in cui questo rimane alto, se il bit in trasmissione fosse uno “0” o un “1”.</w:t>
+      </w:r>
+    </w:p>
+    <w:p>
+      <w:r>
+        <w:t xml:space="preserve">Questa funzione viene svolta da ZEROONEREAD. Una volta determinato il valore del bit trasmesso, questo viene memorizzato in un array di 40 celle, ognuna delle quali contiene in ordine i bit trasmessi durante una misurazione. </w:t>
+      </w:r>
+    </w:p>
+    <w:p>
+      <w:r>
+        <w:t xml:space="preserve">In una seconda fase viene calcolata la </w:t>
+      </w:r>
+      <w:proofErr w:type="spellStart"/>
+      <w:r>
+        <w:t>checksum</w:t>
+      </w:r>
+      <w:proofErr w:type="spellEnd"/>
+      <w:r>
+        <w:t xml:space="preserve"> tramite la funzione CHECKSUM che itera sull’array di 40 bit, questa ritorna un valore booleano “-1” o “0”.</w:t>
+      </w:r>
+    </w:p>
+    <w:p/>
+    <w:p>
+      <w:r>
+        <w:t xml:space="preserve">I valori letti infine vengono memorizzati in </w:t>
+      </w:r>
+      <w:proofErr w:type="gramStart"/>
+      <w:r>
+        <w:t>4</w:t>
+      </w:r>
+      <w:proofErr w:type="gramEnd"/>
+      <w:r>
+        <w:t xml:space="preserve"> variabili:</w:t>
+      </w:r>
+    </w:p>
+    <w:p>
+      <w:pPr>
+        <w:pStyle w:val="Paragrafoelenco"/>
+        <w:numPr>
+          <w:ilvl w:val="0"/>
+          <w:numId w:val="15"/>
+        </w:numPr>
+      </w:pPr>
+      <w:r>
+        <w:t xml:space="preserve">HHUMIDITY contenente il valore intero dell’umidità [bit da 0 a </w:t>
+      </w:r>
+      <w:r>
+        <w:t>7</w:t>
+      </w:r>
+      <w:r>
+        <w:t>]</w:t>
+      </w:r>
+    </w:p>
+    <w:p>
+      <w:pPr>
+        <w:pStyle w:val="Paragrafoelenco"/>
+        <w:numPr>
+          <w:ilvl w:val="0"/>
+          <w:numId w:val="15"/>
+        </w:numPr>
+      </w:pPr>
+      <w:r>
+        <w:t>LHUMIDITY contenente il valore decimale dell’umidità [</w:t>
+      </w:r>
+      <w:r>
+        <w:t xml:space="preserve">bit da </w:t>
+      </w:r>
+      <w:r>
+        <w:t>8</w:t>
+      </w:r>
+      <w:r>
+        <w:t xml:space="preserve"> a </w:t>
+      </w:r>
+      <w:r>
+        <w:t>15</w:t>
+      </w:r>
+      <w:r>
+        <w:t>]</w:t>
+      </w:r>
+    </w:p>
+    <w:p>
+      <w:pPr>
+        <w:pStyle w:val="Paragrafoelenco"/>
+        <w:numPr>
+          <w:ilvl w:val="0"/>
+          <w:numId w:val="15"/>
+        </w:numPr>
+      </w:pPr>
+      <w:r>
+        <w:t xml:space="preserve">HTEMPERATURE contenente il valore intero della temperatura [bit da </w:t>
+      </w:r>
+      <w:r>
+        <w:t>16</w:t>
+      </w:r>
+      <w:r>
+        <w:t xml:space="preserve"> a </w:t>
+      </w:r>
+      <w:r>
+        <w:t>24]</w:t>
+      </w:r>
+    </w:p>
+    <w:p>
+      <w:pPr>
+        <w:pStyle w:val="Paragrafoelenco"/>
+        <w:numPr>
+          <w:ilvl w:val="0"/>
+          <w:numId w:val="15"/>
+        </w:numPr>
+      </w:pPr>
+      <w:r>
+        <w:t>LTEMPERATURE contenente il valore decimale della temperatura</w:t>
+      </w:r>
+      <w:r>
+        <w:t xml:space="preserve"> </w:t>
+      </w:r>
+      <w:r>
+        <w:t>[bit</w:t>
+      </w:r>
+      <w:r>
+        <w:t xml:space="preserve"> da 24 a 31]</w:t>
+      </w:r>
+    </w:p>
     <w:sectPr>
-      <w:footerReference w:type="default" r:id="rId13"/>
+      <w:footerReference w:type="default" r:id="rId21"/>
       <w:pgSz w:w="11906" w:h="16838"/>
       <w:pgMar w:top="1417" w:right="1134" w:bottom="1134" w:left="1134" w:header="708" w:footer="708" w:gutter="0"/>
       <w:cols w:space="708"/>
@@ -3256,6 +4462,95 @@
     </w:lvl>
   </w:abstractNum>
   <w:abstractNum w:abstractNumId="5" w15:restartNumberingAfterBreak="0">
+    <w:nsid w:val="2B8E14C3"/>
+    <w:multiLevelType w:val="hybridMultilevel"/>
+    <w:tmpl w:val="8B801F48"/>
+    <w:lvl w:ilvl="0" w:tplc="0410000F">
+      <w:start w:val="1"/>
+      <w:numFmt w:val="decimal"/>
+      <w:lvlText w:val="%1."/>
+      <w:lvlJc w:val="left"/>
+      <w:pPr>
+        <w:ind w:left="720" w:hanging="360"/>
+      </w:pPr>
+      <w:rPr>
+        <w:rFonts w:hint="default"/>
+      </w:rPr>
+    </w:lvl>
+    <w:lvl w:ilvl="1" w:tplc="04100019" w:tentative="1">
+      <w:start w:val="1"/>
+      <w:numFmt w:val="lowerLetter"/>
+      <w:lvlText w:val="%2."/>
+      <w:lvlJc w:val="left"/>
+      <w:pPr>
+        <w:ind w:left="1440" w:hanging="360"/>
+      </w:pPr>
+    </w:lvl>
+    <w:lvl w:ilvl="2" w:tplc="0410001B" w:tentative="1">
+      <w:start w:val="1"/>
+      <w:numFmt w:val="lowerRoman"/>
+      <w:lvlText w:val="%3."/>
+      <w:lvlJc w:val="right"/>
+      <w:pPr>
+        <w:ind w:left="2160" w:hanging="180"/>
+      </w:pPr>
+    </w:lvl>
+    <w:lvl w:ilvl="3" w:tplc="0410000F" w:tentative="1">
+      <w:start w:val="1"/>
+      <w:numFmt w:val="decimal"/>
+      <w:lvlText w:val="%4."/>
+      <w:lvlJc w:val="left"/>
+      <w:pPr>
+        <w:ind w:left="2880" w:hanging="360"/>
+      </w:pPr>
+    </w:lvl>
+    <w:lvl w:ilvl="4" w:tplc="04100019" w:tentative="1">
+      <w:start w:val="1"/>
+      <w:numFmt w:val="lowerLetter"/>
+      <w:lvlText w:val="%5."/>
+      <w:lvlJc w:val="left"/>
+      <w:pPr>
+        <w:ind w:left="3600" w:hanging="360"/>
+      </w:pPr>
+    </w:lvl>
+    <w:lvl w:ilvl="5" w:tplc="0410001B" w:tentative="1">
+      <w:start w:val="1"/>
+      <w:numFmt w:val="lowerRoman"/>
+      <w:lvlText w:val="%6."/>
+      <w:lvlJc w:val="right"/>
+      <w:pPr>
+        <w:ind w:left="4320" w:hanging="180"/>
+      </w:pPr>
+    </w:lvl>
+    <w:lvl w:ilvl="6" w:tplc="0410000F" w:tentative="1">
+      <w:start w:val="1"/>
+      <w:numFmt w:val="decimal"/>
+      <w:lvlText w:val="%7."/>
+      <w:lvlJc w:val="left"/>
+      <w:pPr>
+        <w:ind w:left="5040" w:hanging="360"/>
+      </w:pPr>
+    </w:lvl>
+    <w:lvl w:ilvl="7" w:tplc="04100019" w:tentative="1">
+      <w:start w:val="1"/>
+      <w:numFmt w:val="lowerLetter"/>
+      <w:lvlText w:val="%8."/>
+      <w:lvlJc w:val="left"/>
+      <w:pPr>
+        <w:ind w:left="5760" w:hanging="360"/>
+      </w:pPr>
+    </w:lvl>
+    <w:lvl w:ilvl="8" w:tplc="0410001B" w:tentative="1">
+      <w:start w:val="1"/>
+      <w:numFmt w:val="lowerRoman"/>
+      <w:lvlText w:val="%9."/>
+      <w:lvlJc w:val="right"/>
+      <w:pPr>
+        <w:ind w:left="6480" w:hanging="180"/>
+      </w:pPr>
+    </w:lvl>
+  </w:abstractNum>
+  <w:abstractNum w:abstractNumId="6" w15:restartNumberingAfterBreak="0">
     <w:nsid w:val="2DF70BE2"/>
     <w:multiLevelType w:val="hybridMultilevel"/>
     <w:tmpl w:val="FF8064EA"/>
@@ -3344,7 +4639,7 @@
       </w:pPr>
     </w:lvl>
   </w:abstractNum>
-  <w:abstractNum w:abstractNumId="6" w15:restartNumberingAfterBreak="0">
+  <w:abstractNum w:abstractNumId="7" w15:restartNumberingAfterBreak="0">
     <w:nsid w:val="369D69D7"/>
     <w:multiLevelType w:val="multilevel"/>
     <w:tmpl w:val="698480D4"/>
@@ -3493,7 +4788,128 @@
       </w:rPr>
     </w:lvl>
   </w:abstractNum>
-  <w:abstractNum w:abstractNumId="7" w15:restartNumberingAfterBreak="0">
+  <w:abstractNum w:abstractNumId="8" w15:restartNumberingAfterBreak="0">
+    <w:nsid w:val="4E206322"/>
+    <w:multiLevelType w:val="multilevel"/>
+    <w:tmpl w:val="04DE29A8"/>
+    <w:lvl w:ilvl="0">
+      <w:start w:val="1"/>
+      <w:numFmt w:val="decimal"/>
+      <w:lvlText w:val="%1."/>
+      <w:lvlJc w:val="left"/>
+      <w:pPr>
+        <w:ind w:left="720" w:hanging="360"/>
+      </w:pPr>
+      <w:rPr>
+        <w:rFonts w:hint="default"/>
+      </w:rPr>
+    </w:lvl>
+    <w:lvl w:ilvl="1">
+      <w:start w:val="1"/>
+      <w:numFmt w:val="decimal"/>
+      <w:isLgl/>
+      <w:lvlText w:val="%1.%2"/>
+      <w:lvlJc w:val="left"/>
+      <w:pPr>
+        <w:ind w:left="720" w:hanging="360"/>
+      </w:pPr>
+      <w:rPr>
+        <w:rFonts w:hint="default"/>
+      </w:rPr>
+    </w:lvl>
+    <w:lvl w:ilvl="2">
+      <w:start w:val="1"/>
+      <w:numFmt w:val="decimal"/>
+      <w:isLgl/>
+      <w:lvlText w:val="%1.%2.%3"/>
+      <w:lvlJc w:val="left"/>
+      <w:pPr>
+        <w:ind w:left="1080" w:hanging="720"/>
+      </w:pPr>
+      <w:rPr>
+        <w:rFonts w:hint="default"/>
+      </w:rPr>
+    </w:lvl>
+    <w:lvl w:ilvl="3">
+      <w:start w:val="1"/>
+      <w:numFmt w:val="decimal"/>
+      <w:isLgl/>
+      <w:lvlText w:val="%1.%2.%3.%4"/>
+      <w:lvlJc w:val="left"/>
+      <w:pPr>
+        <w:ind w:left="1080" w:hanging="720"/>
+      </w:pPr>
+      <w:rPr>
+        <w:rFonts w:hint="default"/>
+      </w:rPr>
+    </w:lvl>
+    <w:lvl w:ilvl="4">
+      <w:start w:val="1"/>
+      <w:numFmt w:val="decimal"/>
+      <w:isLgl/>
+      <w:lvlText w:val="%1.%2.%3.%4.%5"/>
+      <w:lvlJc w:val="left"/>
+      <w:pPr>
+        <w:ind w:left="1440" w:hanging="1080"/>
+      </w:pPr>
+      <w:rPr>
+        <w:rFonts w:hint="default"/>
+      </w:rPr>
+    </w:lvl>
+    <w:lvl w:ilvl="5">
+      <w:start w:val="1"/>
+      <w:numFmt w:val="decimal"/>
+      <w:isLgl/>
+      <w:lvlText w:val="%1.%2.%3.%4.%5.%6"/>
+      <w:lvlJc w:val="left"/>
+      <w:pPr>
+        <w:ind w:left="1440" w:hanging="1080"/>
+      </w:pPr>
+      <w:rPr>
+        <w:rFonts w:hint="default"/>
+      </w:rPr>
+    </w:lvl>
+    <w:lvl w:ilvl="6">
+      <w:start w:val="1"/>
+      <w:numFmt w:val="decimal"/>
+      <w:isLgl/>
+      <w:lvlText w:val="%1.%2.%3.%4.%5.%6.%7"/>
+      <w:lvlJc w:val="left"/>
+      <w:pPr>
+        <w:ind w:left="1800" w:hanging="1440"/>
+      </w:pPr>
+      <w:rPr>
+        <w:rFonts w:hint="default"/>
+      </w:rPr>
+    </w:lvl>
+    <w:lvl w:ilvl="7">
+      <w:start w:val="1"/>
+      <w:numFmt w:val="decimal"/>
+      <w:isLgl/>
+      <w:lvlText w:val="%1.%2.%3.%4.%5.%6.%7.%8"/>
+      <w:lvlJc w:val="left"/>
+      <w:pPr>
+        <w:ind w:left="1800" w:hanging="1440"/>
+      </w:pPr>
+      <w:rPr>
+        <w:rFonts w:hint="default"/>
+      </w:rPr>
+    </w:lvl>
+    <w:lvl w:ilvl="8">
+      <w:start w:val="1"/>
+      <w:numFmt w:val="decimal"/>
+      <w:isLgl/>
+      <w:lvlText w:val="%1.%2.%3.%4.%5.%6.%7.%8.%9"/>
+      <w:lvlJc w:val="left"/>
+      <w:pPr>
+        <w:ind w:left="2160" w:hanging="1800"/>
+      </w:pPr>
+      <w:rPr>
+        <w:rFonts w:hint="default"/>
+      </w:rPr>
+    </w:lvl>
+  </w:abstractNum>
+  <w:abstractNum w:abstractNumId="9" w15:restartNumberingAfterBreak="0">
     <w:nsid w:val="4E887830"/>
     <w:multiLevelType w:val="multilevel"/>
     <w:tmpl w:val="4EF219B0"/>
@@ -3606,7 +5022,7 @@
       </w:pPr>
     </w:lvl>
   </w:abstractNum>
-  <w:abstractNum w:abstractNumId="8" w15:restartNumberingAfterBreak="0">
+  <w:abstractNum w:abstractNumId="10" w15:restartNumberingAfterBreak="0">
     <w:nsid w:val="5DD8750F"/>
     <w:multiLevelType w:val="hybridMultilevel"/>
     <w:tmpl w:val="CAB03CFE"/>
@@ -3695,7 +5111,96 @@
       </w:pPr>
     </w:lvl>
   </w:abstractNum>
-  <w:abstractNum w:abstractNumId="9" w15:restartNumberingAfterBreak="0">
+  <w:abstractNum w:abstractNumId="11" w15:restartNumberingAfterBreak="0">
+    <w:nsid w:val="754941A9"/>
+    <w:multiLevelType w:val="hybridMultilevel"/>
+    <w:tmpl w:val="4ACAB190"/>
+    <w:lvl w:ilvl="0" w:tplc="0410000F">
+      <w:start w:val="1"/>
+      <w:numFmt w:val="decimal"/>
+      <w:lvlText w:val="%1."/>
+      <w:lvlJc w:val="left"/>
+      <w:pPr>
+        <w:ind w:left="720" w:hanging="360"/>
+      </w:pPr>
+      <w:rPr>
+        <w:rFonts w:hint="default"/>
+      </w:rPr>
+    </w:lvl>
+    <w:lvl w:ilvl="1" w:tplc="04100019">
+      <w:start w:val="1"/>
+      <w:numFmt w:val="lowerLetter"/>
+      <w:lvlText w:val="%2."/>
+      <w:lvlJc w:val="left"/>
+      <w:pPr>
+        <w:ind w:left="1440" w:hanging="360"/>
+      </w:pPr>
+    </w:lvl>
+    <w:lvl w:ilvl="2" w:tplc="0410001B" w:tentative="1">
+      <w:start w:val="1"/>
+      <w:numFmt w:val="lowerRoman"/>
+      <w:lvlText w:val="%3."/>
+      <w:lvlJc w:val="right"/>
+      <w:pPr>
+        <w:ind w:left="2160" w:hanging="180"/>
+      </w:pPr>
+    </w:lvl>
+    <w:lvl w:ilvl="3" w:tplc="0410000F" w:tentative="1">
+      <w:start w:val="1"/>
+      <w:numFmt w:val="decimal"/>
+      <w:lvlText w:val="%4."/>
+      <w:lvlJc w:val="left"/>
+      <w:pPr>
+        <w:ind w:left="2880" w:hanging="360"/>
+      </w:pPr>
+    </w:lvl>
+    <w:lvl w:ilvl="4" w:tplc="04100019" w:tentative="1">
+      <w:start w:val="1"/>
+      <w:numFmt w:val="lowerLetter"/>
+      <w:lvlText w:val="%5."/>
+      <w:lvlJc w:val="left"/>
+      <w:pPr>
+        <w:ind w:left="3600" w:hanging="360"/>
+      </w:pPr>
+    </w:lvl>
+    <w:lvl w:ilvl="5" w:tplc="0410001B" w:tentative="1">
+      <w:start w:val="1"/>
+      <w:numFmt w:val="lowerRoman"/>
+      <w:lvlText w:val="%6."/>
+      <w:lvlJc w:val="right"/>
+      <w:pPr>
+        <w:ind w:left="4320" w:hanging="180"/>
+      </w:pPr>
+    </w:lvl>
+    <w:lvl w:ilvl="6" w:tplc="0410000F" w:tentative="1">
+      <w:start w:val="1"/>
+      <w:numFmt w:val="decimal"/>
+      <w:lvlText w:val="%7."/>
+      <w:lvlJc w:val="left"/>
+      <w:pPr>
+        <w:ind w:left="5040" w:hanging="360"/>
+      </w:pPr>
+    </w:lvl>
+    <w:lvl w:ilvl="7" w:tplc="04100019" w:tentative="1">
+      <w:start w:val="1"/>
+      <w:numFmt w:val="lowerLetter"/>
+      <w:lvlText w:val="%8."/>
+      <w:lvlJc w:val="left"/>
+      <w:pPr>
+        <w:ind w:left="5760" w:hanging="360"/>
+      </w:pPr>
+    </w:lvl>
+    <w:lvl w:ilvl="8" w:tplc="0410001B" w:tentative="1">
+      <w:start w:val="1"/>
+      <w:numFmt w:val="lowerRoman"/>
+      <w:lvlText w:val="%9."/>
+      <w:lvlJc w:val="right"/>
+      <w:pPr>
+        <w:ind w:left="6480" w:hanging="180"/>
+      </w:pPr>
+    </w:lvl>
+  </w:abstractNum>
+  <w:abstractNum w:abstractNumId="12" w15:restartNumberingAfterBreak="0">
     <w:nsid w:val="7A3B0F51"/>
     <w:multiLevelType w:val="hybridMultilevel"/>
     <w:tmpl w:val="F4D6596C"/>
@@ -3784,7 +5289,7 @@
       </w:pPr>
     </w:lvl>
   </w:abstractNum>
-  <w:abstractNum w:abstractNumId="10" w15:restartNumberingAfterBreak="0">
+  <w:abstractNum w:abstractNumId="13" w15:restartNumberingAfterBreak="0">
     <w:nsid w:val="7C5D460C"/>
     <w:multiLevelType w:val="hybridMultilevel"/>
     <w:tmpl w:val="123AA39C"/>
@@ -3897,7 +5402,7 @@
       </w:rPr>
     </w:lvl>
   </w:abstractNum>
-  <w:abstractNum w:abstractNumId="11" w15:restartNumberingAfterBreak="0">
+  <w:abstractNum w:abstractNumId="14" w15:restartNumberingAfterBreak="0">
     <w:nsid w:val="7E5F602D"/>
     <w:multiLevelType w:val="multilevel"/>
     <w:tmpl w:val="D2D6E2BC"/>
@@ -4011,7 +5516,7 @@
     </w:lvl>
   </w:abstractNum>
   <w:num w:numId="1" w16cid:durableId="292946803">
-    <w:abstractNumId w:val="9"/>
+    <w:abstractNumId w:val="12"/>
   </w:num>
   <w:num w:numId="2" w16cid:durableId="1845322752">
     <w:abstractNumId w:val="4"/>
@@ -4020,31 +5525,40 @@
     <w:abstractNumId w:val="2"/>
   </w:num>
   <w:num w:numId="4" w16cid:durableId="1537229968">
-    <w:abstractNumId w:val="7"/>
+    <w:abstractNumId w:val="9"/>
   </w:num>
   <w:num w:numId="5" w16cid:durableId="1441610914">
-    <w:abstractNumId w:val="11"/>
+    <w:abstractNumId w:val="14"/>
   </w:num>
   <w:num w:numId="6" w16cid:durableId="2120178042">
-    <w:abstractNumId w:val="8"/>
+    <w:abstractNumId w:val="10"/>
   </w:num>
   <w:num w:numId="7" w16cid:durableId="219948370">
-    <w:abstractNumId w:val="10"/>
+    <w:abstractNumId w:val="13"/>
   </w:num>
   <w:num w:numId="8" w16cid:durableId="801532094">
     <w:abstractNumId w:val="1"/>
   </w:num>
   <w:num w:numId="9" w16cid:durableId="773401672">
-    <w:abstractNumId w:val="5"/>
+    <w:abstractNumId w:val="6"/>
   </w:num>
   <w:num w:numId="10" w16cid:durableId="1650741863">
-    <w:abstractNumId w:val="6"/>
+    <w:abstractNumId w:val="7"/>
   </w:num>
   <w:num w:numId="11" w16cid:durableId="1569533618">
     <w:abstractNumId w:val="0"/>
   </w:num>
   <w:num w:numId="12" w16cid:durableId="1739749043">
     <w:abstractNumId w:val="3"/>
+  </w:num>
+  <w:num w:numId="13" w16cid:durableId="1378436858">
+    <w:abstractNumId w:val="8"/>
+  </w:num>
+  <w:num w:numId="14" w16cid:durableId="2021470428">
+    <w:abstractNumId w:val="11"/>
+  </w:num>
+  <w:num w:numId="15" w16cid:durableId="184484248">
+    <w:abstractNumId w:val="5"/>
   </w:num>
 </w:numbering>
 </file>
@@ -4549,9 +6063,30 @@
       <w:color w:val="2F5496" w:themeColor="accent1" w:themeShade="BF"/>
     </w:rPr>
   </w:style>
+  <w:style w:type="paragraph" w:styleId="Titolo6">
+    <w:name w:val="heading 6"/>
+    <w:basedOn w:val="Normale"/>
+    <w:next w:val="Normale"/>
+    <w:link w:val="Titolo6Carattere"/>
+    <w:uiPriority w:val="9"/>
+    <w:unhideWhenUsed/>
+    <w:qFormat/>
+    <w:rsid w:val="00486FD4"/>
+    <w:pPr>
+      <w:keepNext/>
+      <w:keepLines/>
+      <w:spacing w:before="40"/>
+      <w:outlineLvl w:val="5"/>
+    </w:pPr>
+    <w:rPr>
+      <w:rFonts w:asciiTheme="majorHAnsi" w:eastAsiaTheme="majorEastAsia" w:hAnsiTheme="majorHAnsi" w:cstheme="majorBidi"/>
+      <w:color w:val="1F3763" w:themeColor="accent1" w:themeShade="7F"/>
+    </w:rPr>
+  </w:style>
   <w:style w:type="character" w:default="1" w:styleId="Carpredefinitoparagrafo">
     <w:name w:val="Default Paragraph Font"/>
     <w:uiPriority w:val="1"/>
+    <w:semiHidden/>
     <w:unhideWhenUsed/>
   </w:style>
   <w:style w:type="table" w:default="1" w:styleId="Tabellanormale">
@@ -5246,6 +6781,17 @@
       <w:color w:val="2F5496" w:themeColor="accent1" w:themeShade="BF"/>
     </w:rPr>
   </w:style>
+  <w:style w:type="character" w:customStyle="1" w:styleId="Titolo6Carattere">
+    <w:name w:val="Titolo 6 Carattere"/>
+    <w:basedOn w:val="Carpredefinitoparagrafo"/>
+    <w:link w:val="Titolo6"/>
+    <w:uiPriority w:val="9"/>
+    <w:rsid w:val="00486FD4"/>
+    <w:rPr>
+      <w:rFonts w:asciiTheme="majorHAnsi" w:eastAsiaTheme="majorEastAsia" w:hAnsiTheme="majorHAnsi" w:cstheme="majorBidi"/>
+      <w:color w:val="1F3763" w:themeColor="accent1" w:themeShade="7F"/>
+    </w:rPr>
+  </w:style>
 </w:styles>
 </file>
 

</xml_diff>